<commit_message>
menulis php dalam html
</commit_message>
<xml_diff>
--- a/PROJEC ALGORITMA 2 HAFIS.docx
+++ b/PROJEC ALGORITMA 2 HAFIS.docx
@@ -1353,8 +1353,6 @@
           </wp:inline>
         </w:drawing>
       </w:r>
-      <w:bookmarkStart w:id="0" w:name="_GoBack"/>
-      <w:bookmarkEnd w:id="0"/>
     </w:p>
     <w:p>
       <w:pPr>
@@ -2377,6 +2375,68 @@
     </w:p>
     <w:p>
       <w:pPr>
+        <w:spacing w:after="0" w:line="240" w:lineRule="auto"/>
+        <w:rPr>
+          <w:rFonts w:ascii="Courier New" w:hAnsi="Courier New" w:cs="Courier New"/>
+          <w:sz w:val="20"/>
+          <w:szCs w:val="20"/>
+        </w:rPr>
+      </w:pPr>
+      <w:r>
+        <w:rPr>
+          <w:noProof/>
+        </w:rPr>
+        <w:drawing>
+          <wp:inline distT="0" distB="0" distL="0" distR="0" wp14:anchorId="58853865" wp14:editId="578CC6CD">
+            <wp:extent cx="4467225" cy="2676525"/>
+            <wp:effectExtent l="0" t="0" r="9525" b="9525"/>
+            <wp:docPr id="2" name="Picture 2"/>
+            <wp:cNvGraphicFramePr>
+              <a:graphicFrameLocks xmlns:a="http://schemas.openxmlformats.org/drawingml/2006/main" noChangeAspect="1"/>
+            </wp:cNvGraphicFramePr>
+            <a:graphic xmlns:a="http://schemas.openxmlformats.org/drawingml/2006/main">
+              <a:graphicData uri="http://schemas.openxmlformats.org/drawingml/2006/picture">
+                <pic:pic xmlns:pic="http://schemas.openxmlformats.org/drawingml/2006/picture">
+                  <pic:nvPicPr>
+                    <pic:cNvPr id="1" name=""/>
+                    <pic:cNvPicPr/>
+                  </pic:nvPicPr>
+                  <pic:blipFill>
+                    <a:blip r:embed="rId11"/>
+                    <a:stretch>
+                      <a:fillRect/>
+                    </a:stretch>
+                  </pic:blipFill>
+                  <pic:spPr>
+                    <a:xfrm>
+                      <a:off x="0" y="0"/>
+                      <a:ext cx="4467225" cy="2676525"/>
+                    </a:xfrm>
+                    <a:prstGeom prst="rect">
+                      <a:avLst/>
+                    </a:prstGeom>
+                  </pic:spPr>
+                </pic:pic>
+              </a:graphicData>
+            </a:graphic>
+          </wp:inline>
+        </w:drawing>
+      </w:r>
+      <w:bookmarkStart w:id="0" w:name="_GoBack"/>
+      <w:bookmarkEnd w:id="0"/>
+    </w:p>
+    <w:p>
+      <w:pPr>
+        <w:spacing w:after="0" w:line="240" w:lineRule="auto"/>
+        <w:rPr>
+          <w:rFonts w:ascii="Courier New" w:hAnsi="Courier New" w:cs="Courier New"/>
+          <w:sz w:val="20"/>
+          <w:szCs w:val="20"/>
+        </w:rPr>
+      </w:pPr>
+    </w:p>
+    <w:p>
+      <w:pPr>
         <w:pStyle w:val="NormalWeb"/>
         <w:spacing w:before="0" w:beforeAutospacing="0" w:after="0" w:afterAutospacing="0"/>
         <w:rPr>
@@ -2817,6 +2877,7 @@
         <w:rPr>
           <w:color w:val="000000" w:themeColor="text1"/>
         </w:rPr>
+        <w:lastRenderedPageBreak/>
         <w:t>Masih bingung?</w:t>
       </w:r>
     </w:p>
@@ -3152,7 +3213,6 @@
           <w:sz w:val="24"/>
           <w:szCs w:val="24"/>
         </w:rPr>
-        <w:lastRenderedPageBreak/>
         <w:t>&lt;?</w:t>
       </w:r>
       <w:r>
@@ -4071,6 +4131,7 @@
           <w:sz w:val="20"/>
           <w:szCs w:val="20"/>
         </w:rPr>
+        <w:lastRenderedPageBreak/>
         <w:t>// ini adalah komentar</w:t>
       </w:r>
     </w:p>
@@ -4436,7 +4497,6 @@
           <w:sz w:val="20"/>
           <w:szCs w:val="20"/>
         </w:rPr>
-        <w:lastRenderedPageBreak/>
         <w:t xml:space="preserve">    </w:t>
       </w:r>
       <w:proofErr w:type="gramStart"/>
@@ -5868,7 +5928,7 @@
                     </pic:cNvPicPr>
                   </pic:nvPicPr>
                   <pic:blipFill>
-                    <a:blip r:embed="rId11">
+                    <a:blip r:embed="rId12">
                       <a:extLst>
                         <a:ext uri="{28A0092B-C50C-407E-A947-70E740481C1C}">
                           <a14:useLocalDpi xmlns:a14="http://schemas.microsoft.com/office/drawing/2010/main" val="0"/>
@@ -7793,7 +7853,7 @@
                     </pic:cNvPicPr>
                   </pic:nvPicPr>
                   <pic:blipFill rotWithShape="1">
-                    <a:blip r:embed="rId12">
+                    <a:blip r:embed="rId13">
                       <a:extLst>
                         <a:ext uri="{28A0092B-C50C-407E-A947-70E740481C1C}">
                           <a14:useLocalDpi xmlns:a14="http://schemas.microsoft.com/office/drawing/2010/main" val="0"/>
@@ -7993,7 +8053,7 @@
                     </pic:cNvPicPr>
                   </pic:nvPicPr>
                   <pic:blipFill rotWithShape="1">
-                    <a:blip r:embed="rId13">
+                    <a:blip r:embed="rId14">
                       <a:extLst>
                         <a:ext uri="{28A0092B-C50C-407E-A947-70E740481C1C}">
                           <a14:useLocalDpi xmlns:a14="http://schemas.microsoft.com/office/drawing/2010/main" val="0"/>
@@ -8813,7 +8873,7 @@
                     </pic:cNvPicPr>
                   </pic:nvPicPr>
                   <pic:blipFill rotWithShape="1">
-                    <a:blip r:embed="rId14">
+                    <a:blip r:embed="rId15">
                       <a:extLst>
                         <a:ext uri="{28A0092B-C50C-407E-A947-70E740481C1C}">
                           <a14:useLocalDpi xmlns:a14="http://schemas.microsoft.com/office/drawing/2010/main" val="0"/>
@@ -9530,7 +9590,7 @@
                     </pic:cNvPicPr>
                   </pic:nvPicPr>
                   <pic:blipFill>
-                    <a:blip r:embed="rId15">
+                    <a:blip r:embed="rId16">
                       <a:extLst>
                         <a:ext uri="{28A0092B-C50C-407E-A947-70E740481C1C}">
                           <a14:useLocalDpi xmlns:a14="http://schemas.microsoft.com/office/drawing/2010/main" val="0"/>
@@ -10660,7 +10720,7 @@
                     </pic:cNvPicPr>
                   </pic:nvPicPr>
                   <pic:blipFill rotWithShape="1">
-                    <a:blip r:embed="rId16">
+                    <a:blip r:embed="rId17">
                       <a:extLst>
                         <a:ext uri="{28A0092B-C50C-407E-A947-70E740481C1C}">
                           <a14:useLocalDpi xmlns:a14="http://schemas.microsoft.com/office/drawing/2010/main" val="0"/>
@@ -11366,7 +11426,7 @@
                     </pic:cNvPicPr>
                   </pic:nvPicPr>
                   <pic:blipFill rotWithShape="1">
-                    <a:blip r:embed="rId17">
+                    <a:blip r:embed="rId18">
                       <a:extLst>
                         <a:ext uri="{28A0092B-C50C-407E-A947-70E740481C1C}">
                           <a14:useLocalDpi xmlns:a14="http://schemas.microsoft.com/office/drawing/2010/main" val="0"/>
@@ -11702,7 +11762,7 @@
                     </pic:cNvPicPr>
                   </pic:nvPicPr>
                   <pic:blipFill rotWithShape="1">
-                    <a:blip r:embed="rId18">
+                    <a:blip r:embed="rId19">
                       <a:extLst>
                         <a:ext uri="{28A0092B-C50C-407E-A947-70E740481C1C}">
                           <a14:useLocalDpi xmlns:a14="http://schemas.microsoft.com/office/drawing/2010/main" val="0"/>
@@ -12409,7 +12469,7 @@
                     </pic:cNvPicPr>
                   </pic:nvPicPr>
                   <pic:blipFill rotWithShape="1">
-                    <a:blip r:embed="rId19">
+                    <a:blip r:embed="rId20">
                       <a:extLst>
                         <a:ext uri="{28A0092B-C50C-407E-A947-70E740481C1C}">
                           <a14:useLocalDpi xmlns:a14="http://schemas.microsoft.com/office/drawing/2010/main" val="0"/>
@@ -14361,7 +14421,7 @@
                     </pic:cNvPicPr>
                   </pic:nvPicPr>
                   <pic:blipFill rotWithShape="1">
-                    <a:blip r:embed="rId20">
+                    <a:blip r:embed="rId21">
                       <a:extLst>
                         <a:ext uri="{28A0092B-C50C-407E-A947-70E740481C1C}">
                           <a14:useLocalDpi xmlns:a14="http://schemas.microsoft.com/office/drawing/2010/main" val="0"/>
@@ -18012,10 +18072,10 @@
       </w:r>
     </w:p>
     <w:sectPr>
-      <w:headerReference w:type="even" r:id="rId21"/>
-      <w:headerReference w:type="default" r:id="rId22"/>
-      <w:footerReference w:type="even" r:id="rId23"/>
-      <w:footerReference w:type="default" r:id="rId24"/>
+      <w:headerReference w:type="even" r:id="rId22"/>
+      <w:headerReference w:type="default" r:id="rId23"/>
+      <w:footerReference w:type="even" r:id="rId24"/>
+      <w:footerReference w:type="default" r:id="rId25"/>
       <w:pgSz w:w="11907" w:h="16839" w:code="9"/>
       <w:pgMar w:top="1134" w:right="1440" w:bottom="993" w:left="1440" w:header="720" w:footer="720" w:gutter="0"/>
       <w:cols w:space="720"/>

</xml_diff>

<commit_message>
aturan menulis case php
</commit_message>
<xml_diff>
--- a/PROJEC ALGORITMA 2 HAFIS.docx
+++ b/PROJEC ALGORITMA 2 HAFIS.docx
@@ -2422,8 +2422,6 @@
           </wp:inline>
         </w:drawing>
       </w:r>
-      <w:bookmarkStart w:id="0" w:name="_GoBack"/>
-      <w:bookmarkEnd w:id="0"/>
     </w:p>
     <w:p>
       <w:pPr>
@@ -2852,6 +2850,57 @@
     </w:p>
     <w:p>
       <w:pPr>
+        <w:spacing w:after="0" w:line="240" w:lineRule="auto"/>
+        <w:rPr>
+          <w:rFonts w:ascii="Courier New" w:hAnsi="Courier New" w:cs="Courier New"/>
+          <w:sz w:val="20"/>
+          <w:szCs w:val="20"/>
+        </w:rPr>
+      </w:pPr>
+      <w:r>
+        <w:rPr>
+          <w:noProof/>
+        </w:rPr>
+        <w:lastRenderedPageBreak/>
+        <w:drawing>
+          <wp:inline distT="0" distB="0" distL="0" distR="0" wp14:anchorId="24E07568" wp14:editId="73C4BC33">
+            <wp:extent cx="5229225" cy="2933700"/>
+            <wp:effectExtent l="0" t="0" r="9525" b="0"/>
+            <wp:docPr id="4" name="Picture 4"/>
+            <wp:cNvGraphicFramePr>
+              <a:graphicFrameLocks xmlns:a="http://schemas.openxmlformats.org/drawingml/2006/main" noChangeAspect="1"/>
+            </wp:cNvGraphicFramePr>
+            <a:graphic xmlns:a="http://schemas.openxmlformats.org/drawingml/2006/main">
+              <a:graphicData uri="http://schemas.openxmlformats.org/drawingml/2006/picture">
+                <pic:pic xmlns:pic="http://schemas.openxmlformats.org/drawingml/2006/picture">
+                  <pic:nvPicPr>
+                    <pic:cNvPr id="1" name=""/>
+                    <pic:cNvPicPr/>
+                  </pic:nvPicPr>
+                  <pic:blipFill>
+                    <a:blip r:embed="rId12"/>
+                    <a:stretch>
+                      <a:fillRect/>
+                    </a:stretch>
+                  </pic:blipFill>
+                  <pic:spPr>
+                    <a:xfrm>
+                      <a:off x="0" y="0"/>
+                      <a:ext cx="5229225" cy="2933700"/>
+                    </a:xfrm>
+                    <a:prstGeom prst="rect">
+                      <a:avLst/>
+                    </a:prstGeom>
+                  </pic:spPr>
+                </pic:pic>
+              </a:graphicData>
+            </a:graphic>
+          </wp:inline>
+        </w:drawing>
+      </w:r>
+    </w:p>
+    <w:p>
+      <w:pPr>
         <w:pStyle w:val="NormalWeb"/>
         <w:spacing w:before="0" w:beforeAutospacing="0" w:after="0" w:afterAutospacing="0"/>
         <w:rPr>
@@ -2877,7 +2926,6 @@
         <w:rPr>
           <w:color w:val="000000" w:themeColor="text1"/>
         </w:rPr>
-        <w:lastRenderedPageBreak/>
         <w:t>Masih bingung?</w:t>
       </w:r>
     </w:p>
@@ -3080,6 +3128,66 @@
     </w:p>
     <w:p>
       <w:pPr>
+        <w:spacing w:after="0" w:line="240" w:lineRule="auto"/>
+        <w:rPr>
+          <w:rFonts w:ascii="Courier New" w:hAnsi="Courier New" w:cs="Courier New"/>
+          <w:sz w:val="20"/>
+          <w:szCs w:val="20"/>
+        </w:rPr>
+      </w:pPr>
+    </w:p>
+    <w:p>
+      <w:pPr>
+        <w:spacing w:after="0" w:line="240" w:lineRule="auto"/>
+        <w:rPr>
+          <w:rFonts w:ascii="Courier New" w:hAnsi="Courier New" w:cs="Courier New"/>
+          <w:sz w:val="20"/>
+          <w:szCs w:val="20"/>
+        </w:rPr>
+      </w:pPr>
+      <w:r>
+        <w:rPr>
+          <w:noProof/>
+        </w:rPr>
+        <w:drawing>
+          <wp:inline distT="0" distB="0" distL="0" distR="0" wp14:anchorId="2A0CB557" wp14:editId="7D1C57DD">
+            <wp:extent cx="5295900" cy="3990975"/>
+            <wp:effectExtent l="0" t="0" r="0" b="9525"/>
+            <wp:docPr id="3" name="Picture 3"/>
+            <wp:cNvGraphicFramePr>
+              <a:graphicFrameLocks xmlns:a="http://schemas.openxmlformats.org/drawingml/2006/main" noChangeAspect="1"/>
+            </wp:cNvGraphicFramePr>
+            <a:graphic xmlns:a="http://schemas.openxmlformats.org/drawingml/2006/main">
+              <a:graphicData uri="http://schemas.openxmlformats.org/drawingml/2006/picture">
+                <pic:pic xmlns:pic="http://schemas.openxmlformats.org/drawingml/2006/picture">
+                  <pic:nvPicPr>
+                    <pic:cNvPr id="1" name=""/>
+                    <pic:cNvPicPr/>
+                  </pic:nvPicPr>
+                  <pic:blipFill>
+                    <a:blip r:embed="rId13"/>
+                    <a:stretch>
+                      <a:fillRect/>
+                    </a:stretch>
+                  </pic:blipFill>
+                  <pic:spPr>
+                    <a:xfrm>
+                      <a:off x="0" y="0"/>
+                      <a:ext cx="5295900" cy="3990975"/>
+                    </a:xfrm>
+                    <a:prstGeom prst="rect">
+                      <a:avLst/>
+                    </a:prstGeom>
+                  </pic:spPr>
+                </pic:pic>
+              </a:graphicData>
+            </a:graphic>
+          </wp:inline>
+        </w:drawing>
+      </w:r>
+    </w:p>
+    <w:p>
+      <w:pPr>
         <w:pStyle w:val="NormalWeb"/>
         <w:spacing w:before="0" w:beforeAutospacing="0" w:after="0" w:afterAutospacing="0"/>
         <w:rPr>
@@ -3134,6 +3242,7 @@
           <w:sz w:val="24"/>
           <w:szCs w:val="24"/>
         </w:rPr>
+        <w:lastRenderedPageBreak/>
         <w:t>Aturan Penulisan Case PHP</w:t>
       </w:r>
     </w:p>
@@ -3332,6 +3441,58 @@
         </w:rPr>
         <w:t>?&gt;</w:t>
       </w:r>
+    </w:p>
+    <w:p>
+      <w:pPr>
+        <w:spacing w:after="0" w:line="240" w:lineRule="auto"/>
+        <w:rPr>
+          <w:rFonts w:ascii="Courier New" w:hAnsi="Courier New" w:cs="Courier New"/>
+          <w:sz w:val="20"/>
+          <w:szCs w:val="20"/>
+        </w:rPr>
+      </w:pPr>
+      <w:r>
+        <w:rPr>
+          <w:noProof/>
+        </w:rPr>
+        <w:drawing>
+          <wp:inline distT="0" distB="0" distL="0" distR="0" wp14:anchorId="0CE0C505" wp14:editId="5000BD74">
+            <wp:extent cx="5732145" cy="3781425"/>
+            <wp:effectExtent l="0" t="0" r="1905" b="9525"/>
+            <wp:docPr id="5" name="Picture 5"/>
+            <wp:cNvGraphicFramePr>
+              <a:graphicFrameLocks xmlns:a="http://schemas.openxmlformats.org/drawingml/2006/main" noChangeAspect="1"/>
+            </wp:cNvGraphicFramePr>
+            <a:graphic xmlns:a="http://schemas.openxmlformats.org/drawingml/2006/main">
+              <a:graphicData uri="http://schemas.openxmlformats.org/drawingml/2006/picture">
+                <pic:pic xmlns:pic="http://schemas.openxmlformats.org/drawingml/2006/picture">
+                  <pic:nvPicPr>
+                    <pic:cNvPr id="1" name=""/>
+                    <pic:cNvPicPr/>
+                  </pic:nvPicPr>
+                  <pic:blipFill>
+                    <a:blip r:embed="rId14"/>
+                    <a:stretch>
+                      <a:fillRect/>
+                    </a:stretch>
+                  </pic:blipFill>
+                  <pic:spPr>
+                    <a:xfrm>
+                      <a:off x="0" y="0"/>
+                      <a:ext cx="5732145" cy="3781425"/>
+                    </a:xfrm>
+                    <a:prstGeom prst="rect">
+                      <a:avLst/>
+                    </a:prstGeom>
+                  </pic:spPr>
+                </pic:pic>
+              </a:graphicData>
+            </a:graphic>
+          </wp:inline>
+        </w:drawing>
+      </w:r>
+      <w:bookmarkStart w:id="0" w:name="_GoBack"/>
+      <w:bookmarkEnd w:id="0"/>
     </w:p>
     <w:p>
       <w:pPr>
@@ -3866,6 +4027,7 @@
         <w:rPr>
           <w:color w:val="000000" w:themeColor="text1"/>
         </w:rPr>
+        <w:lastRenderedPageBreak/>
         <w:t>Jika variabel terdiri dari dua atau lebih suku kata, maka kita bisa memisahnya dengan huruf kapital atau bisa juga dengan garis bawah </w:t>
       </w:r>
       <w:r>
@@ -4131,7 +4293,6 @@
           <w:sz w:val="20"/>
           <w:szCs w:val="20"/>
         </w:rPr>
-        <w:lastRenderedPageBreak/>
         <w:t>// ini adalah komentar</w:t>
       </w:r>
     </w:p>
@@ -5928,7 +6089,7 @@
                     </pic:cNvPicPr>
                   </pic:nvPicPr>
                   <pic:blipFill>
-                    <a:blip r:embed="rId12">
+                    <a:blip r:embed="rId15">
                       <a:extLst>
                         <a:ext uri="{28A0092B-C50C-407E-A947-70E740481C1C}">
                           <a14:useLocalDpi xmlns:a14="http://schemas.microsoft.com/office/drawing/2010/main" val="0"/>
@@ -7853,7 +8014,7 @@
                     </pic:cNvPicPr>
                   </pic:nvPicPr>
                   <pic:blipFill rotWithShape="1">
-                    <a:blip r:embed="rId13">
+                    <a:blip r:embed="rId16">
                       <a:extLst>
                         <a:ext uri="{28A0092B-C50C-407E-A947-70E740481C1C}">
                           <a14:useLocalDpi xmlns:a14="http://schemas.microsoft.com/office/drawing/2010/main" val="0"/>
@@ -8053,7 +8214,7 @@
                     </pic:cNvPicPr>
                   </pic:nvPicPr>
                   <pic:blipFill rotWithShape="1">
-                    <a:blip r:embed="rId14">
+                    <a:blip r:embed="rId17">
                       <a:extLst>
                         <a:ext uri="{28A0092B-C50C-407E-A947-70E740481C1C}">
                           <a14:useLocalDpi xmlns:a14="http://schemas.microsoft.com/office/drawing/2010/main" val="0"/>
@@ -8873,7 +9034,7 @@
                     </pic:cNvPicPr>
                   </pic:nvPicPr>
                   <pic:blipFill rotWithShape="1">
-                    <a:blip r:embed="rId15">
+                    <a:blip r:embed="rId18">
                       <a:extLst>
                         <a:ext uri="{28A0092B-C50C-407E-A947-70E740481C1C}">
                           <a14:useLocalDpi xmlns:a14="http://schemas.microsoft.com/office/drawing/2010/main" val="0"/>
@@ -9590,7 +9751,7 @@
                     </pic:cNvPicPr>
                   </pic:nvPicPr>
                   <pic:blipFill>
-                    <a:blip r:embed="rId16">
+                    <a:blip r:embed="rId19">
                       <a:extLst>
                         <a:ext uri="{28A0092B-C50C-407E-A947-70E740481C1C}">
                           <a14:useLocalDpi xmlns:a14="http://schemas.microsoft.com/office/drawing/2010/main" val="0"/>
@@ -10720,7 +10881,7 @@
                     </pic:cNvPicPr>
                   </pic:nvPicPr>
                   <pic:blipFill rotWithShape="1">
-                    <a:blip r:embed="rId17">
+                    <a:blip r:embed="rId20">
                       <a:extLst>
                         <a:ext uri="{28A0092B-C50C-407E-A947-70E740481C1C}">
                           <a14:useLocalDpi xmlns:a14="http://schemas.microsoft.com/office/drawing/2010/main" val="0"/>
@@ -11426,7 +11587,7 @@
                     </pic:cNvPicPr>
                   </pic:nvPicPr>
                   <pic:blipFill rotWithShape="1">
-                    <a:blip r:embed="rId18">
+                    <a:blip r:embed="rId21">
                       <a:extLst>
                         <a:ext uri="{28A0092B-C50C-407E-A947-70E740481C1C}">
                           <a14:useLocalDpi xmlns:a14="http://schemas.microsoft.com/office/drawing/2010/main" val="0"/>
@@ -11762,7 +11923,7 @@
                     </pic:cNvPicPr>
                   </pic:nvPicPr>
                   <pic:blipFill rotWithShape="1">
-                    <a:blip r:embed="rId19">
+                    <a:blip r:embed="rId22">
                       <a:extLst>
                         <a:ext uri="{28A0092B-C50C-407E-A947-70E740481C1C}">
                           <a14:useLocalDpi xmlns:a14="http://schemas.microsoft.com/office/drawing/2010/main" val="0"/>
@@ -12469,7 +12630,7 @@
                     </pic:cNvPicPr>
                   </pic:nvPicPr>
                   <pic:blipFill rotWithShape="1">
-                    <a:blip r:embed="rId20">
+                    <a:blip r:embed="rId23">
                       <a:extLst>
                         <a:ext uri="{28A0092B-C50C-407E-A947-70E740481C1C}">
                           <a14:useLocalDpi xmlns:a14="http://schemas.microsoft.com/office/drawing/2010/main" val="0"/>
@@ -14421,7 +14582,7 @@
                     </pic:cNvPicPr>
                   </pic:nvPicPr>
                   <pic:blipFill rotWithShape="1">
-                    <a:blip r:embed="rId21">
+                    <a:blip r:embed="rId24">
                       <a:extLst>
                         <a:ext uri="{28A0092B-C50C-407E-A947-70E740481C1C}">
                           <a14:useLocalDpi xmlns:a14="http://schemas.microsoft.com/office/drawing/2010/main" val="0"/>
@@ -18072,10 +18233,10 @@
       </w:r>
     </w:p>
     <w:sectPr>
-      <w:headerReference w:type="even" r:id="rId22"/>
-      <w:headerReference w:type="default" r:id="rId23"/>
-      <w:footerReference w:type="even" r:id="rId24"/>
-      <w:footerReference w:type="default" r:id="rId25"/>
+      <w:headerReference w:type="even" r:id="rId25"/>
+      <w:headerReference w:type="default" r:id="rId26"/>
+      <w:footerReference w:type="even" r:id="rId27"/>
+      <w:footerReference w:type="default" r:id="rId28"/>
       <w:pgSz w:w="11907" w:h="16839" w:code="9"/>
       <w:pgMar w:top="1134" w:right="1440" w:bottom="993" w:left="1440" w:header="720" w:footer="720" w:gutter="0"/>
       <w:cols w:space="720"/>

</xml_diff>

<commit_message>
6 penulisan komentar php
</commit_message>
<xml_diff>
--- a/PROJEC ALGORITMA 2 HAFIS.docx
+++ b/PROJEC ALGORITMA 2 HAFIS.docx
@@ -3491,8 +3491,6 @@
           </wp:inline>
         </w:drawing>
       </w:r>
-      <w:bookmarkStart w:id="0" w:name="_GoBack"/>
-      <w:bookmarkEnd w:id="0"/>
     </w:p>
     <w:p>
       <w:pPr>
@@ -4486,6 +4484,58 @@
     </w:p>
     <w:p>
       <w:pPr>
+        <w:spacing w:after="0" w:line="240" w:lineRule="auto"/>
+        <w:rPr>
+          <w:rFonts w:ascii="Courier New" w:hAnsi="Courier New" w:cs="Courier New"/>
+          <w:sz w:val="20"/>
+          <w:szCs w:val="20"/>
+        </w:rPr>
+      </w:pPr>
+      <w:r>
+        <w:rPr>
+          <w:noProof/>
+        </w:rPr>
+        <w:drawing>
+          <wp:inline distT="0" distB="0" distL="0" distR="0" wp14:anchorId="507FA529" wp14:editId="50CF59D2">
+            <wp:extent cx="4191000" cy="3581400"/>
+            <wp:effectExtent l="0" t="0" r="0" b="0"/>
+            <wp:docPr id="6" name="Picture 6"/>
+            <wp:cNvGraphicFramePr>
+              <a:graphicFrameLocks xmlns:a="http://schemas.openxmlformats.org/drawingml/2006/main" noChangeAspect="1"/>
+            </wp:cNvGraphicFramePr>
+            <a:graphic xmlns:a="http://schemas.openxmlformats.org/drawingml/2006/main">
+              <a:graphicData uri="http://schemas.openxmlformats.org/drawingml/2006/picture">
+                <pic:pic xmlns:pic="http://schemas.openxmlformats.org/drawingml/2006/picture">
+                  <pic:nvPicPr>
+                    <pic:cNvPr id="1" name=""/>
+                    <pic:cNvPicPr/>
+                  </pic:nvPicPr>
+                  <pic:blipFill>
+                    <a:blip r:embed="rId15"/>
+                    <a:stretch>
+                      <a:fillRect/>
+                    </a:stretch>
+                  </pic:blipFill>
+                  <pic:spPr>
+                    <a:xfrm>
+                      <a:off x="0" y="0"/>
+                      <a:ext cx="4191000" cy="3581400"/>
+                    </a:xfrm>
+                    <a:prstGeom prst="rect">
+                      <a:avLst/>
+                    </a:prstGeom>
+                  </pic:spPr>
+                </pic:pic>
+              </a:graphicData>
+            </a:graphic>
+          </wp:inline>
+        </w:drawing>
+      </w:r>
+      <w:bookmarkStart w:id="0" w:name="_GoBack"/>
+      <w:bookmarkEnd w:id="0"/>
+    </w:p>
+    <w:p>
+      <w:pPr>
         <w:pStyle w:val="Heading2"/>
         <w:spacing w:before="0" w:beforeAutospacing="0" w:after="0" w:afterAutospacing="0"/>
         <w:rPr>
@@ -4835,6 +4885,7 @@
           <w:sz w:val="24"/>
           <w:szCs w:val="24"/>
         </w:rPr>
+        <w:lastRenderedPageBreak/>
         <w:br w:type="page"/>
       </w:r>
     </w:p>
@@ -6089,7 +6140,7 @@
                     </pic:cNvPicPr>
                   </pic:nvPicPr>
                   <pic:blipFill>
-                    <a:blip r:embed="rId15">
+                    <a:blip r:embed="rId16">
                       <a:extLst>
                         <a:ext uri="{28A0092B-C50C-407E-A947-70E740481C1C}">
                           <a14:useLocalDpi xmlns:a14="http://schemas.microsoft.com/office/drawing/2010/main" val="0"/>
@@ -8014,7 +8065,7 @@
                     </pic:cNvPicPr>
                   </pic:nvPicPr>
                   <pic:blipFill rotWithShape="1">
-                    <a:blip r:embed="rId16">
+                    <a:blip r:embed="rId17">
                       <a:extLst>
                         <a:ext uri="{28A0092B-C50C-407E-A947-70E740481C1C}">
                           <a14:useLocalDpi xmlns:a14="http://schemas.microsoft.com/office/drawing/2010/main" val="0"/>
@@ -8214,7 +8265,7 @@
                     </pic:cNvPicPr>
                   </pic:nvPicPr>
                   <pic:blipFill rotWithShape="1">
-                    <a:blip r:embed="rId17">
+                    <a:blip r:embed="rId18">
                       <a:extLst>
                         <a:ext uri="{28A0092B-C50C-407E-A947-70E740481C1C}">
                           <a14:useLocalDpi xmlns:a14="http://schemas.microsoft.com/office/drawing/2010/main" val="0"/>
@@ -9034,7 +9085,7 @@
                     </pic:cNvPicPr>
                   </pic:nvPicPr>
                   <pic:blipFill rotWithShape="1">
-                    <a:blip r:embed="rId18">
+                    <a:blip r:embed="rId19">
                       <a:extLst>
                         <a:ext uri="{28A0092B-C50C-407E-A947-70E740481C1C}">
                           <a14:useLocalDpi xmlns:a14="http://schemas.microsoft.com/office/drawing/2010/main" val="0"/>
@@ -9751,7 +9802,7 @@
                     </pic:cNvPicPr>
                   </pic:nvPicPr>
                   <pic:blipFill>
-                    <a:blip r:embed="rId19">
+                    <a:blip r:embed="rId20">
                       <a:extLst>
                         <a:ext uri="{28A0092B-C50C-407E-A947-70E740481C1C}">
                           <a14:useLocalDpi xmlns:a14="http://schemas.microsoft.com/office/drawing/2010/main" val="0"/>
@@ -10881,7 +10932,7 @@
                     </pic:cNvPicPr>
                   </pic:nvPicPr>
                   <pic:blipFill rotWithShape="1">
-                    <a:blip r:embed="rId20">
+                    <a:blip r:embed="rId21">
                       <a:extLst>
                         <a:ext uri="{28A0092B-C50C-407E-A947-70E740481C1C}">
                           <a14:useLocalDpi xmlns:a14="http://schemas.microsoft.com/office/drawing/2010/main" val="0"/>
@@ -11587,7 +11638,7 @@
                     </pic:cNvPicPr>
                   </pic:nvPicPr>
                   <pic:blipFill rotWithShape="1">
-                    <a:blip r:embed="rId21">
+                    <a:blip r:embed="rId22">
                       <a:extLst>
                         <a:ext uri="{28A0092B-C50C-407E-A947-70E740481C1C}">
                           <a14:useLocalDpi xmlns:a14="http://schemas.microsoft.com/office/drawing/2010/main" val="0"/>
@@ -11923,7 +11974,7 @@
                     </pic:cNvPicPr>
                   </pic:nvPicPr>
                   <pic:blipFill rotWithShape="1">
-                    <a:blip r:embed="rId22">
+                    <a:blip r:embed="rId23">
                       <a:extLst>
                         <a:ext uri="{28A0092B-C50C-407E-A947-70E740481C1C}">
                           <a14:useLocalDpi xmlns:a14="http://schemas.microsoft.com/office/drawing/2010/main" val="0"/>
@@ -12630,7 +12681,7 @@
                     </pic:cNvPicPr>
                   </pic:nvPicPr>
                   <pic:blipFill rotWithShape="1">
-                    <a:blip r:embed="rId23">
+                    <a:blip r:embed="rId24">
                       <a:extLst>
                         <a:ext uri="{28A0092B-C50C-407E-A947-70E740481C1C}">
                           <a14:useLocalDpi xmlns:a14="http://schemas.microsoft.com/office/drawing/2010/main" val="0"/>
@@ -14582,7 +14633,7 @@
                     </pic:cNvPicPr>
                   </pic:nvPicPr>
                   <pic:blipFill rotWithShape="1">
-                    <a:blip r:embed="rId24">
+                    <a:blip r:embed="rId25">
                       <a:extLst>
                         <a:ext uri="{28A0092B-C50C-407E-A947-70E740481C1C}">
                           <a14:useLocalDpi xmlns:a14="http://schemas.microsoft.com/office/drawing/2010/main" val="0"/>
@@ -18233,10 +18284,10 @@
       </w:r>
     </w:p>
     <w:sectPr>
-      <w:headerReference w:type="even" r:id="rId25"/>
-      <w:headerReference w:type="default" r:id="rId26"/>
-      <w:footerReference w:type="even" r:id="rId27"/>
-      <w:footerReference w:type="default" r:id="rId28"/>
+      <w:headerReference w:type="even" r:id="rId26"/>
+      <w:headerReference w:type="default" r:id="rId27"/>
+      <w:footerReference w:type="even" r:id="rId28"/>
+      <w:footerReference w:type="default" r:id="rId29"/>
       <w:pgSz w:w="11907" w:h="16839" w:code="9"/>
       <w:pgMar w:top="1134" w:right="1440" w:bottom="993" w:left="1440" w:header="720" w:footer="720" w:gutter="0"/>
       <w:cols w:space="720"/>

</xml_diff>

<commit_message>
membuat variabel di php
</commit_message>
<xml_diff>
--- a/PROJEC ALGORITMA 2 HAFIS.docx
+++ b/PROJEC ALGORITMA 2 HAFIS.docx
@@ -4531,8 +4531,6 @@
           </wp:inline>
         </w:drawing>
       </w:r>
-      <w:bookmarkStart w:id="0" w:name="_GoBack"/>
-      <w:bookmarkEnd w:id="0"/>
     </w:p>
     <w:p>
       <w:pPr>
@@ -4785,6 +4783,67 @@
     </w:p>
     <w:p>
       <w:pPr>
+        <w:spacing w:after="0" w:line="240" w:lineRule="auto"/>
+        <w:rPr>
+          <w:rFonts w:ascii="Courier New" w:hAnsi="Courier New" w:cs="Courier New"/>
+          <w:sz w:val="20"/>
+          <w:szCs w:val="20"/>
+        </w:rPr>
+      </w:pPr>
+    </w:p>
+    <w:p>
+      <w:pPr>
+        <w:spacing w:after="0" w:line="240" w:lineRule="auto"/>
+        <w:rPr>
+          <w:rFonts w:ascii="Courier New" w:hAnsi="Courier New" w:cs="Courier New"/>
+          <w:sz w:val="20"/>
+          <w:szCs w:val="20"/>
+        </w:rPr>
+      </w:pPr>
+      <w:r>
+        <w:rPr>
+          <w:noProof/>
+        </w:rPr>
+        <w:lastRenderedPageBreak/>
+        <w:drawing>
+          <wp:inline distT="0" distB="0" distL="0" distR="0" wp14:anchorId="72B3227D" wp14:editId="140C52C1">
+            <wp:extent cx="4238625" cy="3143250"/>
+            <wp:effectExtent l="0" t="0" r="9525" b="0"/>
+            <wp:docPr id="7" name="Picture 7"/>
+            <wp:cNvGraphicFramePr>
+              <a:graphicFrameLocks xmlns:a="http://schemas.openxmlformats.org/drawingml/2006/main" noChangeAspect="1"/>
+            </wp:cNvGraphicFramePr>
+            <a:graphic xmlns:a="http://schemas.openxmlformats.org/drawingml/2006/main">
+              <a:graphicData uri="http://schemas.openxmlformats.org/drawingml/2006/picture">
+                <pic:pic xmlns:pic="http://schemas.openxmlformats.org/drawingml/2006/picture">
+                  <pic:nvPicPr>
+                    <pic:cNvPr id="1" name=""/>
+                    <pic:cNvPicPr/>
+                  </pic:nvPicPr>
+                  <pic:blipFill>
+                    <a:blip r:embed="rId16"/>
+                    <a:stretch>
+                      <a:fillRect/>
+                    </a:stretch>
+                  </pic:blipFill>
+                  <pic:spPr>
+                    <a:xfrm>
+                      <a:off x="0" y="0"/>
+                      <a:ext cx="4238625" cy="3143250"/>
+                    </a:xfrm>
+                    <a:prstGeom prst="rect">
+                      <a:avLst/>
+                    </a:prstGeom>
+                  </pic:spPr>
+                </pic:pic>
+              </a:graphicData>
+            </a:graphic>
+          </wp:inline>
+        </w:drawing>
+      </w:r>
+    </w:p>
+    <w:p>
+      <w:pPr>
         <w:pStyle w:val="NormalWeb"/>
         <w:spacing w:before="0" w:beforeAutospacing="0" w:after="0" w:afterAutospacing="0"/>
         <w:rPr>
@@ -4885,7 +4944,6 @@
           <w:sz w:val="24"/>
           <w:szCs w:val="24"/>
         </w:rPr>
-        <w:lastRenderedPageBreak/>
         <w:br w:type="page"/>
       </w:r>
     </w:p>
@@ -6140,7 +6198,7 @@
                     </pic:cNvPicPr>
                   </pic:nvPicPr>
                   <pic:blipFill>
-                    <a:blip r:embed="rId16">
+                    <a:blip r:embed="rId17">
                       <a:extLst>
                         <a:ext uri="{28A0092B-C50C-407E-A947-70E740481C1C}">
                           <a14:useLocalDpi xmlns:a14="http://schemas.microsoft.com/office/drawing/2010/main" val="0"/>
@@ -6667,6 +6725,18 @@
     </w:p>
     <w:p>
       <w:pPr>
+        <w:spacing w:after="0" w:line="240" w:lineRule="auto"/>
+        <w:rPr>
+          <w:rFonts w:ascii="Courier New" w:hAnsi="Courier New" w:cs="Courier New"/>
+          <w:sz w:val="20"/>
+          <w:szCs w:val="20"/>
+        </w:rPr>
+      </w:pPr>
+      <w:bookmarkStart w:id="0" w:name="_GoBack"/>
+      <w:bookmarkEnd w:id="0"/>
+    </w:p>
+    <w:p>
+      <w:pPr>
         <w:pStyle w:val="NormalWeb"/>
         <w:spacing w:before="0" w:beforeAutospacing="0" w:after="0" w:afterAutospacing="0"/>
         <w:rPr>
@@ -6960,7 +7030,6 @@
           <w:sz w:val="20"/>
           <w:szCs w:val="20"/>
         </w:rPr>
-        <w:lastRenderedPageBreak/>
         <w:t>&lt;?php</w:t>
       </w:r>
       <w:proofErr w:type="gramEnd"/>
@@ -7765,6 +7834,47 @@
           <w:szCs w:val="24"/>
         </w:rPr>
       </w:pPr>
+      <w:r>
+        <w:rPr>
+          <w:noProof/>
+        </w:rPr>
+        <w:lastRenderedPageBreak/>
+        <w:drawing>
+          <wp:inline distT="0" distB="0" distL="0" distR="0" wp14:anchorId="36F1CE1B" wp14:editId="49ED66DE">
+            <wp:extent cx="4933950" cy="5943600"/>
+            <wp:effectExtent l="0" t="0" r="0" b="0"/>
+            <wp:docPr id="9" name="Picture 9"/>
+            <wp:cNvGraphicFramePr>
+              <a:graphicFrameLocks xmlns:a="http://schemas.openxmlformats.org/drawingml/2006/main" noChangeAspect="1"/>
+            </wp:cNvGraphicFramePr>
+            <a:graphic xmlns:a="http://schemas.openxmlformats.org/drawingml/2006/main">
+              <a:graphicData uri="http://schemas.openxmlformats.org/drawingml/2006/picture">
+                <pic:pic xmlns:pic="http://schemas.openxmlformats.org/drawingml/2006/picture">
+                  <pic:nvPicPr>
+                    <pic:cNvPr id="1" name=""/>
+                    <pic:cNvPicPr/>
+                  </pic:nvPicPr>
+                  <pic:blipFill>
+                    <a:blip r:embed="rId18"/>
+                    <a:stretch>
+                      <a:fillRect/>
+                    </a:stretch>
+                  </pic:blipFill>
+                  <pic:spPr>
+                    <a:xfrm>
+                      <a:off x="0" y="0"/>
+                      <a:ext cx="4933950" cy="5943600"/>
+                    </a:xfrm>
+                    <a:prstGeom prst="rect">
+                      <a:avLst/>
+                    </a:prstGeom>
+                  </pic:spPr>
+                </pic:pic>
+              </a:graphicData>
+            </a:graphic>
+          </wp:inline>
+        </w:drawing>
+      </w:r>
     </w:p>
     <w:p>
       <w:pPr>
@@ -8065,7 +8175,7 @@
                     </pic:cNvPicPr>
                   </pic:nvPicPr>
                   <pic:blipFill rotWithShape="1">
-                    <a:blip r:embed="rId17">
+                    <a:blip r:embed="rId19">
                       <a:extLst>
                         <a:ext uri="{28A0092B-C50C-407E-A947-70E740481C1C}">
                           <a14:useLocalDpi xmlns:a14="http://schemas.microsoft.com/office/drawing/2010/main" val="0"/>
@@ -8265,7 +8375,7 @@
                     </pic:cNvPicPr>
                   </pic:nvPicPr>
                   <pic:blipFill rotWithShape="1">
-                    <a:blip r:embed="rId18">
+                    <a:blip r:embed="rId20">
                       <a:extLst>
                         <a:ext uri="{28A0092B-C50C-407E-A947-70E740481C1C}">
                           <a14:useLocalDpi xmlns:a14="http://schemas.microsoft.com/office/drawing/2010/main" val="0"/>
@@ -9085,7 +9195,7 @@
                     </pic:cNvPicPr>
                   </pic:nvPicPr>
                   <pic:blipFill rotWithShape="1">
-                    <a:blip r:embed="rId19">
+                    <a:blip r:embed="rId21">
                       <a:extLst>
                         <a:ext uri="{28A0092B-C50C-407E-A947-70E740481C1C}">
                           <a14:useLocalDpi xmlns:a14="http://schemas.microsoft.com/office/drawing/2010/main" val="0"/>
@@ -9802,7 +9912,7 @@
                     </pic:cNvPicPr>
                   </pic:nvPicPr>
                   <pic:blipFill>
-                    <a:blip r:embed="rId20">
+                    <a:blip r:embed="rId22">
                       <a:extLst>
                         <a:ext uri="{28A0092B-C50C-407E-A947-70E740481C1C}">
                           <a14:useLocalDpi xmlns:a14="http://schemas.microsoft.com/office/drawing/2010/main" val="0"/>
@@ -10932,7 +11042,7 @@
                     </pic:cNvPicPr>
                   </pic:nvPicPr>
                   <pic:blipFill rotWithShape="1">
-                    <a:blip r:embed="rId21">
+                    <a:blip r:embed="rId23">
                       <a:extLst>
                         <a:ext uri="{28A0092B-C50C-407E-A947-70E740481C1C}">
                           <a14:useLocalDpi xmlns:a14="http://schemas.microsoft.com/office/drawing/2010/main" val="0"/>
@@ -11638,7 +11748,7 @@
                     </pic:cNvPicPr>
                   </pic:nvPicPr>
                   <pic:blipFill rotWithShape="1">
-                    <a:blip r:embed="rId22">
+                    <a:blip r:embed="rId24">
                       <a:extLst>
                         <a:ext uri="{28A0092B-C50C-407E-A947-70E740481C1C}">
                           <a14:useLocalDpi xmlns:a14="http://schemas.microsoft.com/office/drawing/2010/main" val="0"/>
@@ -11974,7 +12084,7 @@
                     </pic:cNvPicPr>
                   </pic:nvPicPr>
                   <pic:blipFill rotWithShape="1">
-                    <a:blip r:embed="rId23">
+                    <a:blip r:embed="rId25">
                       <a:extLst>
                         <a:ext uri="{28A0092B-C50C-407E-A947-70E740481C1C}">
                           <a14:useLocalDpi xmlns:a14="http://schemas.microsoft.com/office/drawing/2010/main" val="0"/>
@@ -12681,7 +12791,7 @@
                     </pic:cNvPicPr>
                   </pic:nvPicPr>
                   <pic:blipFill rotWithShape="1">
-                    <a:blip r:embed="rId24">
+                    <a:blip r:embed="rId26">
                       <a:extLst>
                         <a:ext uri="{28A0092B-C50C-407E-A947-70E740481C1C}">
                           <a14:useLocalDpi xmlns:a14="http://schemas.microsoft.com/office/drawing/2010/main" val="0"/>
@@ -14633,7 +14743,7 @@
                     </pic:cNvPicPr>
                   </pic:nvPicPr>
                   <pic:blipFill rotWithShape="1">
-                    <a:blip r:embed="rId25">
+                    <a:blip r:embed="rId27">
                       <a:extLst>
                         <a:ext uri="{28A0092B-C50C-407E-A947-70E740481C1C}">
                           <a14:useLocalDpi xmlns:a14="http://schemas.microsoft.com/office/drawing/2010/main" val="0"/>
@@ -18284,10 +18394,10 @@
       </w:r>
     </w:p>
     <w:sectPr>
-      <w:headerReference w:type="even" r:id="rId26"/>
-      <w:headerReference w:type="default" r:id="rId27"/>
-      <w:footerReference w:type="even" r:id="rId28"/>
-      <w:footerReference w:type="default" r:id="rId29"/>
+      <w:headerReference w:type="even" r:id="rId28"/>
+      <w:headerReference w:type="default" r:id="rId29"/>
+      <w:footerReference w:type="even" r:id="rId30"/>
+      <w:footerReference w:type="default" r:id="rId31"/>
       <w:pgSz w:w="11907" w:h="16839" w:code="9"/>
       <w:pgMar w:top="1134" w:right="1440" w:bottom="993" w:left="1440" w:header="720" w:footer="720" w:gutter="0"/>
       <w:cols w:space="720"/>

</xml_diff>

<commit_message>
mencetak nlai dari variabel php
</commit_message>
<xml_diff>
--- a/PROJEC ALGORITMA 2 HAFIS.docx
+++ b/PROJEC ALGORITMA 2 HAFIS.docx
@@ -9185,21 +9185,7 @@
         <w:rPr>
           <w:color w:val="000000" w:themeColor="text1"/>
         </w:rPr>
-        <w:t xml:space="preserve">Nama konstanta diharuskan menggunakan huruf kapital agar mudah dibedakan dengan </w:t>
-      </w:r>
-      <w:proofErr w:type="gramStart"/>
-      <w:r>
-        <w:rPr>
-          <w:color w:val="000000" w:themeColor="text1"/>
-        </w:rPr>
-        <w:t>variabel</w:t>
-      </w:r>
-      <w:proofErr w:type="gramEnd"/>
-      <w:r>
-        <w:rPr>
-          <w:color w:val="000000" w:themeColor="text1"/>
-        </w:rPr>
-        <w:t>. Meskipun di PHP menggunakan simbol dolar (</w:t>
+        <w:t>Nama konstanta diharuskan menggunakan huruf kapital agar mudah dibedakan dengan variabel. Meskipun di PHP menggunakan simbol dolar (</w:t>
       </w:r>
       <w:r>
         <w:rPr>
@@ -9584,7 +9570,6 @@
           <w:szCs w:val="20"/>
         </w:rPr>
       </w:pPr>
-      <w:bookmarkStart w:id="0" w:name="_GoBack"/>
       <w:proofErr w:type="gramStart"/>
       <w:r>
         <w:rPr>
@@ -9924,7 +9909,6 @@
         <w:t xml:space="preserve"> "&lt;br/&gt;";</w:t>
       </w:r>
     </w:p>
-    <w:bookmarkEnd w:id="0"/>
     <w:p>
       <w:pPr>
         <w:pStyle w:val="NormalWeb"/>
@@ -9939,6 +9923,15 @@
         </w:rPr>
         <w:t>Hasilnya:</w:t>
       </w:r>
+    </w:p>
+    <w:p>
+      <w:pPr>
+        <w:pStyle w:val="NormalWeb"/>
+        <w:spacing w:before="0" w:beforeAutospacing="0" w:after="0" w:afterAutospacing="0"/>
+        <w:rPr>
+          <w:color w:val="000000" w:themeColor="text1"/>
+        </w:rPr>
+      </w:pPr>
     </w:p>
     <w:p>
       <w:pPr>
@@ -10018,6 +10011,46 @@
           <w:szCs w:val="20"/>
         </w:rPr>
       </w:pPr>
+      <w:r>
+        <w:rPr>
+          <w:noProof/>
+        </w:rPr>
+        <w:drawing>
+          <wp:inline distT="0" distB="0" distL="0" distR="0" wp14:anchorId="4F29D9BE" wp14:editId="1CDCC4B9">
+            <wp:extent cx="5086350" cy="3209925"/>
+            <wp:effectExtent l="0" t="0" r="0" b="9525"/>
+            <wp:docPr id="8" name="Picture 8"/>
+            <wp:cNvGraphicFramePr>
+              <a:graphicFrameLocks xmlns:a="http://schemas.openxmlformats.org/drawingml/2006/main" noChangeAspect="1"/>
+            </wp:cNvGraphicFramePr>
+            <a:graphic xmlns:a="http://schemas.openxmlformats.org/drawingml/2006/main">
+              <a:graphicData uri="http://schemas.openxmlformats.org/drawingml/2006/picture">
+                <pic:pic xmlns:pic="http://schemas.openxmlformats.org/drawingml/2006/picture">
+                  <pic:nvPicPr>
+                    <pic:cNvPr id="1" name=""/>
+                    <pic:cNvPicPr/>
+                  </pic:nvPicPr>
+                  <pic:blipFill>
+                    <a:blip r:embed="rId24"/>
+                    <a:stretch>
+                      <a:fillRect/>
+                    </a:stretch>
+                  </pic:blipFill>
+                  <pic:spPr>
+                    <a:xfrm>
+                      <a:off x="0" y="0"/>
+                      <a:ext cx="5086350" cy="3209925"/>
+                    </a:xfrm>
+                    <a:prstGeom prst="rect">
+                      <a:avLst/>
+                    </a:prstGeom>
+                  </pic:spPr>
+                </pic:pic>
+              </a:graphicData>
+            </a:graphic>
+          </wp:inline>
+        </w:drawing>
+      </w:r>
     </w:p>
     <w:p>
       <w:pPr>
@@ -10393,6 +10426,49 @@
           <w:szCs w:val="24"/>
         </w:rPr>
       </w:pPr>
+      <w:r>
+        <w:rPr>
+          <w:noProof/>
+        </w:rPr>
+        <w:lastRenderedPageBreak/>
+        <w:drawing>
+          <wp:inline distT="0" distB="0" distL="0" distR="0" wp14:anchorId="0A533F58" wp14:editId="3BBEABDD">
+            <wp:extent cx="5732145" cy="2438400"/>
+            <wp:effectExtent l="0" t="0" r="1905" b="0"/>
+            <wp:docPr id="11" name="Picture 11"/>
+            <wp:cNvGraphicFramePr>
+              <a:graphicFrameLocks xmlns:a="http://schemas.openxmlformats.org/drawingml/2006/main" noChangeAspect="1"/>
+            </wp:cNvGraphicFramePr>
+            <a:graphic xmlns:a="http://schemas.openxmlformats.org/drawingml/2006/main">
+              <a:graphicData uri="http://schemas.openxmlformats.org/drawingml/2006/picture">
+                <pic:pic xmlns:pic="http://schemas.openxmlformats.org/drawingml/2006/picture">
+                  <pic:nvPicPr>
+                    <pic:cNvPr id="1" name=""/>
+                    <pic:cNvPicPr/>
+                  </pic:nvPicPr>
+                  <pic:blipFill>
+                    <a:blip r:embed="rId25"/>
+                    <a:stretch>
+                      <a:fillRect/>
+                    </a:stretch>
+                  </pic:blipFill>
+                  <pic:spPr>
+                    <a:xfrm>
+                      <a:off x="0" y="0"/>
+                      <a:ext cx="5732145" cy="2438400"/>
+                    </a:xfrm>
+                    <a:prstGeom prst="rect">
+                      <a:avLst/>
+                    </a:prstGeom>
+                  </pic:spPr>
+                </pic:pic>
+              </a:graphicData>
+            </a:graphic>
+          </wp:inline>
+        </w:drawing>
+      </w:r>
+      <w:bookmarkStart w:id="0" w:name="_GoBack"/>
+      <w:bookmarkEnd w:id="0"/>
       <w:r>
         <w:rPr>
           <w:rFonts w:ascii="Times New Roman" w:hAnsi="Times New Roman" w:cs="Times New Roman"/>
@@ -10886,7 +10962,6 @@
         <w:rPr>
           <w:color w:val="000000" w:themeColor="text1"/>
         </w:rPr>
-        <w:lastRenderedPageBreak/>
         <w:t>Contoh:</w:t>
       </w:r>
     </w:p>
@@ -11107,7 +11182,7 @@
                     </pic:cNvPicPr>
                   </pic:nvPicPr>
                   <pic:blipFill rotWithShape="1">
-                    <a:blip r:embed="rId24">
+                    <a:blip r:embed="rId26">
                       <a:extLst>
                         <a:ext uri="{28A0092B-C50C-407E-A947-70E740481C1C}">
                           <a14:useLocalDpi xmlns:a14="http://schemas.microsoft.com/office/drawing/2010/main" val="0"/>
@@ -11361,6 +11436,7 @@
         <w:rPr>
           <w:color w:val="000000" w:themeColor="text1"/>
         </w:rPr>
+        <w:lastRenderedPageBreak/>
         <w:t>Perbedaannya dengan </w:t>
       </w:r>
       <w:proofErr w:type="gramStart"/>
@@ -11812,7 +11888,7 @@
                     </pic:cNvPicPr>
                   </pic:nvPicPr>
                   <pic:blipFill rotWithShape="1">
-                    <a:blip r:embed="rId25">
+                    <a:blip r:embed="rId27">
                       <a:extLst>
                         <a:ext uri="{28A0092B-C50C-407E-A947-70E740481C1C}">
                           <a14:useLocalDpi xmlns:a14="http://schemas.microsoft.com/office/drawing/2010/main" val="0"/>
@@ -12130,7 +12206,6 @@
           <w:sz w:val="24"/>
           <w:szCs w:val="24"/>
         </w:rPr>
-        <w:lastRenderedPageBreak/>
         <w:drawing>
           <wp:inline distT="0" distB="0" distL="0" distR="0" wp14:anchorId="53F0965D" wp14:editId="4FC549A6">
             <wp:extent cx="4286442" cy="1435396"/>
@@ -12149,7 +12224,7 @@
                     </pic:cNvPicPr>
                   </pic:nvPicPr>
                   <pic:blipFill rotWithShape="1">
-                    <a:blip r:embed="rId26">
+                    <a:blip r:embed="rId28">
                       <a:extLst>
                         <a:ext uri="{28A0092B-C50C-407E-A947-70E740481C1C}">
                           <a14:useLocalDpi xmlns:a14="http://schemas.microsoft.com/office/drawing/2010/main" val="0"/>
@@ -12639,6 +12714,7 @@
           <w:sz w:val="20"/>
           <w:szCs w:val="20"/>
         </w:rPr>
+        <w:lastRenderedPageBreak/>
         <w:t>echo</w:t>
       </w:r>
       <w:proofErr w:type="gramEnd"/>
@@ -12855,7 +12931,7 @@
                     </pic:cNvPicPr>
                   </pic:nvPicPr>
                   <pic:blipFill rotWithShape="1">
-                    <a:blip r:embed="rId27">
+                    <a:blip r:embed="rId29">
                       <a:extLst>
                         <a:ext uri="{28A0092B-C50C-407E-A947-70E740481C1C}">
                           <a14:useLocalDpi xmlns:a14="http://schemas.microsoft.com/office/drawing/2010/main" val="0"/>
@@ -13526,7 +13602,6 @@
         <w:rPr>
           <w:color w:val="000000" w:themeColor="text1"/>
         </w:rPr>
-        <w:lastRenderedPageBreak/>
         <w:t>Salah satu yang patut kita coba adalah </w:t>
       </w:r>
       <w:r>
@@ -14170,6 +14245,7 @@
           <w:sz w:val="24"/>
           <w:szCs w:val="24"/>
         </w:rPr>
+        <w:lastRenderedPageBreak/>
         <w:t>Tipe Data</w:t>
       </w:r>
       <w:r>
@@ -14745,7 +14821,6 @@
           <w:sz w:val="20"/>
           <w:szCs w:val="20"/>
         </w:rPr>
-        <w:lastRenderedPageBreak/>
         <w:t>echo</w:t>
       </w:r>
       <w:proofErr w:type="gramEnd"/>
@@ -14809,7 +14884,7 @@
                     </pic:cNvPicPr>
                   </pic:nvPicPr>
                   <pic:blipFill rotWithShape="1">
-                    <a:blip r:embed="rId28">
+                    <a:blip r:embed="rId30">
                       <a:extLst>
                         <a:ext uri="{28A0092B-C50C-407E-A947-70E740481C1C}">
                           <a14:useLocalDpi xmlns:a14="http://schemas.microsoft.com/office/drawing/2010/main" val="0"/>
@@ -15154,6 +15229,7 @@
           <w:color w:val="000000" w:themeColor="text1"/>
           <w:spacing w:val="-6"/>
         </w:rPr>
+        <w:lastRenderedPageBreak/>
         <w:t>Tipe Data Integer di PHP</w:t>
       </w:r>
     </w:p>
@@ -15913,7 +15989,6 @@
           <w:color w:val="000000" w:themeColor="text1"/>
           <w:spacing w:val="-6"/>
         </w:rPr>
-        <w:lastRenderedPageBreak/>
         <w:t>Tipe Data Array dalam PHP</w:t>
       </w:r>
     </w:p>
@@ -16553,6 +16628,7 @@
           <w:sz w:val="20"/>
           <w:szCs w:val="20"/>
         </w:rPr>
+        <w:lastRenderedPageBreak/>
         <w:t>$b = "angka 10";</w:t>
       </w:r>
     </w:p>
@@ -17239,7 +17315,6 @@
           <w:sz w:val="20"/>
           <w:szCs w:val="20"/>
         </w:rPr>
-        <w:lastRenderedPageBreak/>
         <w:t>$tmp = 2901;</w:t>
       </w:r>
     </w:p>
@@ -18461,10 +18536,10 @@
       </w:r>
     </w:p>
     <w:sectPr>
-      <w:headerReference w:type="even" r:id="rId29"/>
-      <w:headerReference w:type="default" r:id="rId30"/>
-      <w:footerReference w:type="even" r:id="rId31"/>
-      <w:footerReference w:type="default" r:id="rId32"/>
+      <w:headerReference w:type="even" r:id="rId31"/>
+      <w:headerReference w:type="default" r:id="rId32"/>
+      <w:footerReference w:type="even" r:id="rId33"/>
+      <w:footerReference w:type="default" r:id="rId34"/>
       <w:pgSz w:w="11907" w:h="16839" w:code="9"/>
       <w:pgMar w:top="1134" w:right="1440" w:bottom="993" w:left="1440" w:header="720" w:footer="720" w:gutter="0"/>
       <w:cols w:space="720"/>

</xml_diff>

<commit_message>
mengabungkan string di php
</commit_message>
<xml_diff>
--- a/PROJEC ALGORITMA 2 HAFIS.docx
+++ b/PROJEC ALGORITMA 2 HAFIS.docx
@@ -12023,8 +12023,6 @@
           </wp:inline>
         </w:drawing>
       </w:r>
-      <w:bookmarkStart w:id="0" w:name="_GoBack"/>
-      <w:bookmarkEnd w:id="0"/>
     </w:p>
     <w:p>
       <w:pPr>
@@ -13086,6 +13084,59 @@
           <w:szCs w:val="24"/>
         </w:rPr>
       </w:pPr>
+      <w:r>
+        <w:rPr>
+          <w:noProof/>
+        </w:rPr>
+        <w:drawing>
+          <wp:inline distT="0" distB="0" distL="0" distR="0" wp14:anchorId="2137D5E6" wp14:editId="34115BEC">
+            <wp:extent cx="4991100" cy="3448050"/>
+            <wp:effectExtent l="0" t="0" r="0" b="0"/>
+            <wp:docPr id="14" name="Picture 14"/>
+            <wp:cNvGraphicFramePr>
+              <a:graphicFrameLocks xmlns:a="http://schemas.openxmlformats.org/drawingml/2006/main" noChangeAspect="1"/>
+            </wp:cNvGraphicFramePr>
+            <a:graphic xmlns:a="http://schemas.openxmlformats.org/drawingml/2006/main">
+              <a:graphicData uri="http://schemas.openxmlformats.org/drawingml/2006/picture">
+                <pic:pic xmlns:pic="http://schemas.openxmlformats.org/drawingml/2006/picture">
+                  <pic:nvPicPr>
+                    <pic:cNvPr id="1" name=""/>
+                    <pic:cNvPicPr/>
+                  </pic:nvPicPr>
+                  <pic:blipFill>
+                    <a:blip r:embed="rId32"/>
+                    <a:stretch>
+                      <a:fillRect/>
+                    </a:stretch>
+                  </pic:blipFill>
+                  <pic:spPr>
+                    <a:xfrm>
+                      <a:off x="0" y="0"/>
+                      <a:ext cx="4991100" cy="3448050"/>
+                    </a:xfrm>
+                    <a:prstGeom prst="rect">
+                      <a:avLst/>
+                    </a:prstGeom>
+                  </pic:spPr>
+                </pic:pic>
+              </a:graphicData>
+            </a:graphic>
+          </wp:inline>
+        </w:drawing>
+      </w:r>
+      <w:bookmarkStart w:id="0" w:name="_GoBack"/>
+      <w:bookmarkEnd w:id="0"/>
+    </w:p>
+    <w:p>
+      <w:pPr>
+        <w:spacing w:after="0" w:line="240" w:lineRule="auto"/>
+        <w:rPr>
+          <w:rFonts w:ascii="Times New Roman" w:hAnsi="Times New Roman" w:cs="Times New Roman"/>
+          <w:color w:val="000000" w:themeColor="text1"/>
+          <w:sz w:val="24"/>
+          <w:szCs w:val="24"/>
+        </w:rPr>
+      </w:pPr>
     </w:p>
     <w:p>
       <w:pPr>
@@ -13918,6 +13969,7 @@
           <w:sz w:val="20"/>
           <w:szCs w:val="20"/>
         </w:rPr>
+        <w:lastRenderedPageBreak/>
         <w:t>Harganya adalah Rp 100000</w:t>
       </w:r>
     </w:p>
@@ -14410,7 +14462,6 @@
         <w:rPr>
           <w:color w:val="000000" w:themeColor="text1"/>
         </w:rPr>
-        <w:lastRenderedPageBreak/>
         <w:t xml:space="preserve">Pada </w:t>
       </w:r>
       <w:r>
@@ -14968,6 +15019,7 @@
           <w:sz w:val="24"/>
           <w:szCs w:val="24"/>
         </w:rPr>
+        <w:lastRenderedPageBreak/>
         <w:drawing>
           <wp:inline distT="0" distB="0" distL="0" distR="0" wp14:anchorId="1517A798" wp14:editId="47852BB0">
             <wp:extent cx="4903490" cy="1765005"/>
@@ -14986,7 +15038,7 @@
                     </pic:cNvPicPr>
                   </pic:nvPicPr>
                   <pic:blipFill rotWithShape="1">
-                    <a:blip r:embed="rId32">
+                    <a:blip r:embed="rId33">
                       <a:extLst>
                         <a:ext uri="{28A0092B-C50C-407E-A947-70E740481C1C}">
                           <a14:useLocalDpi xmlns:a14="http://schemas.microsoft.com/office/drawing/2010/main" val="0"/>
@@ -15379,7 +15431,6 @@
           <w:sz w:val="20"/>
           <w:szCs w:val="20"/>
         </w:rPr>
-        <w:lastRenderedPageBreak/>
         <w:t>$</w:t>
       </w:r>
       <w:r>
@@ -16091,6 +16142,7 @@
           <w:color w:val="000000" w:themeColor="text1"/>
           <w:spacing w:val="-6"/>
         </w:rPr>
+        <w:lastRenderedPageBreak/>
         <w:t>Tipe Data Array dalam PHP</w:t>
       </w:r>
     </w:p>
@@ -16773,7 +16825,6 @@
         <w:rPr>
           <w:color w:val="000000" w:themeColor="text1"/>
         </w:rPr>
-        <w:lastRenderedPageBreak/>
         <w:t xml:space="preserve">Tentunya </w:t>
       </w:r>
       <w:proofErr w:type="gramStart"/>
@@ -17417,6 +17468,7 @@
           <w:sz w:val="20"/>
           <w:szCs w:val="20"/>
         </w:rPr>
+        <w:lastRenderedPageBreak/>
         <w:t>$tmp = 2901;</w:t>
       </w:r>
     </w:p>
@@ -18638,10 +18690,10 @@
       </w:r>
     </w:p>
     <w:sectPr>
-      <w:headerReference w:type="even" r:id="rId33"/>
-      <w:headerReference w:type="default" r:id="rId34"/>
-      <w:footerReference w:type="even" r:id="rId35"/>
-      <w:footerReference w:type="default" r:id="rId36"/>
+      <w:headerReference w:type="even" r:id="rId34"/>
+      <w:headerReference w:type="default" r:id="rId35"/>
+      <w:footerReference w:type="even" r:id="rId36"/>
+      <w:footerReference w:type="default" r:id="rId37"/>
       <w:pgSz w:w="11907" w:h="16839" w:code="9"/>
       <w:pgMar w:top="1134" w:right="1440" w:bottom="993" w:left="1440" w:header="720" w:footer="720" w:gutter="0"/>
       <w:cols w:space="720"/>

</xml_diff>

<commit_message>
tipe data pada php
</commit_message>
<xml_diff>
--- a/PROJEC ALGORITMA 2 HAFIS.docx
+++ b/PROJEC ALGORITMA 2 HAFIS.docx
@@ -14379,8 +14379,6 @@
           <w:color w:val="000000" w:themeColor="text1"/>
         </w:rPr>
       </w:pPr>
-      <w:bookmarkStart w:id="0" w:name="_GoBack"/>
-      <w:bookmarkEnd w:id="0"/>
     </w:p>
     <w:p>
       <w:pPr>
@@ -15191,6 +15189,59 @@
           <w:szCs w:val="24"/>
         </w:rPr>
       </w:pPr>
+      <w:r>
+        <w:rPr>
+          <w:noProof/>
+        </w:rPr>
+        <w:drawing>
+          <wp:inline distT="0" distB="0" distL="0" distR="0" wp14:anchorId="11746504" wp14:editId="5C0007F2">
+            <wp:extent cx="4295775" cy="2657475"/>
+            <wp:effectExtent l="0" t="0" r="9525" b="9525"/>
+            <wp:docPr id="17" name="Picture 17"/>
+            <wp:cNvGraphicFramePr>
+              <a:graphicFrameLocks xmlns:a="http://schemas.openxmlformats.org/drawingml/2006/main" noChangeAspect="1"/>
+            </wp:cNvGraphicFramePr>
+            <a:graphic xmlns:a="http://schemas.openxmlformats.org/drawingml/2006/main">
+              <a:graphicData uri="http://schemas.openxmlformats.org/drawingml/2006/picture">
+                <pic:pic xmlns:pic="http://schemas.openxmlformats.org/drawingml/2006/picture">
+                  <pic:nvPicPr>
+                    <pic:cNvPr id="1" name=""/>
+                    <pic:cNvPicPr/>
+                  </pic:nvPicPr>
+                  <pic:blipFill>
+                    <a:blip r:embed="rId36"/>
+                    <a:stretch>
+                      <a:fillRect/>
+                    </a:stretch>
+                  </pic:blipFill>
+                  <pic:spPr>
+                    <a:xfrm>
+                      <a:off x="0" y="0"/>
+                      <a:ext cx="4295775" cy="2657475"/>
+                    </a:xfrm>
+                    <a:prstGeom prst="rect">
+                      <a:avLst/>
+                    </a:prstGeom>
+                  </pic:spPr>
+                </pic:pic>
+              </a:graphicData>
+            </a:graphic>
+          </wp:inline>
+        </w:drawing>
+      </w:r>
+      <w:bookmarkStart w:id="0" w:name="_GoBack"/>
+      <w:bookmarkEnd w:id="0"/>
+    </w:p>
+    <w:p>
+      <w:pPr>
+        <w:spacing w:after="0" w:line="240" w:lineRule="auto"/>
+        <w:rPr>
+          <w:rFonts w:ascii="Times New Roman" w:hAnsi="Times New Roman" w:cs="Times New Roman"/>
+          <w:color w:val="000000" w:themeColor="text1"/>
+          <w:sz w:val="24"/>
+          <w:szCs w:val="24"/>
+        </w:rPr>
+      </w:pPr>
     </w:p>
     <w:p>
       <w:pPr>
@@ -15299,6 +15350,7 @@
         <w:rPr>
           <w:color w:val="000000" w:themeColor="text1"/>
         </w:rPr>
+        <w:lastRenderedPageBreak/>
         <w:t xml:space="preserve">Sekarang </w:t>
       </w:r>
       <w:proofErr w:type="gramStart"/>
@@ -16658,6 +16710,7 @@
           <w:sz w:val="24"/>
           <w:szCs w:val="24"/>
         </w:rPr>
+        <w:lastRenderedPageBreak/>
         <w:t>Tipe Data NULL di PHP</w:t>
       </w:r>
     </w:p>
@@ -16995,7 +17048,6 @@
         <w:rPr>
           <w:color w:val="000000" w:themeColor="text1"/>
         </w:rPr>
-        <w:lastRenderedPageBreak/>
         <w:t>Pada PHP konversi tipe data bisa dilakukan dengan operator kali (</w:t>
       </w:r>
       <w:r>
@@ -18797,10 +18849,10 @@
       </w:r>
     </w:p>
     <w:sectPr>
-      <w:headerReference w:type="even" r:id="rId36"/>
-      <w:headerReference w:type="default" r:id="rId37"/>
-      <w:footerReference w:type="even" r:id="rId38"/>
-      <w:footerReference w:type="default" r:id="rId39"/>
+      <w:headerReference w:type="even" r:id="rId37"/>
+      <w:headerReference w:type="default" r:id="rId38"/>
+      <w:footerReference w:type="even" r:id="rId39"/>
+      <w:footerReference w:type="default" r:id="rId40"/>
       <w:pgSz w:w="11907" w:h="16839" w:code="9"/>
       <w:pgMar w:top="1134" w:right="1440" w:bottom="993" w:left="1440" w:header="720" w:footer="720" w:gutter="0"/>
       <w:cols w:space="720"/>

</xml_diff>

<commit_message>
tipe data objek di php
</commit_message>
<xml_diff>
--- a/PROJEC ALGORITMA 2 HAFIS.docx
+++ b/PROJEC ALGORITMA 2 HAFIS.docx
@@ -15544,8 +15544,6 @@
           <w:szCs w:val="20"/>
         </w:rPr>
       </w:pPr>
-      <w:bookmarkStart w:id="0" w:name="_GoBack"/>
-      <w:bookmarkEnd w:id="0"/>
     </w:p>
     <w:p>
       <w:pPr>
@@ -15714,6 +15712,56 @@
     </w:p>
     <w:p>
       <w:pPr>
+        <w:spacing w:after="0" w:line="240" w:lineRule="auto"/>
+        <w:rPr>
+          <w:rFonts w:ascii="Courier New" w:hAnsi="Courier New" w:cs="Courier New"/>
+          <w:sz w:val="20"/>
+          <w:szCs w:val="20"/>
+        </w:rPr>
+      </w:pPr>
+      <w:r>
+        <w:rPr>
+          <w:noProof/>
+        </w:rPr>
+        <w:drawing>
+          <wp:inline distT="0" distB="0" distL="0" distR="0" wp14:anchorId="15AAA833" wp14:editId="3C728C70">
+            <wp:extent cx="5219700" cy="2790825"/>
+            <wp:effectExtent l="0" t="0" r="0" b="9525"/>
+            <wp:docPr id="19" name="Picture 19"/>
+            <wp:cNvGraphicFramePr>
+              <a:graphicFrameLocks xmlns:a="http://schemas.openxmlformats.org/drawingml/2006/main" noChangeAspect="1"/>
+            </wp:cNvGraphicFramePr>
+            <a:graphic xmlns:a="http://schemas.openxmlformats.org/drawingml/2006/main">
+              <a:graphicData uri="http://schemas.openxmlformats.org/drawingml/2006/picture">
+                <pic:pic xmlns:pic="http://schemas.openxmlformats.org/drawingml/2006/picture">
+                  <pic:nvPicPr>
+                    <pic:cNvPr id="1" name=""/>
+                    <pic:cNvPicPr/>
+                  </pic:nvPicPr>
+                  <pic:blipFill>
+                    <a:blip r:embed="rId38"/>
+                    <a:stretch>
+                      <a:fillRect/>
+                    </a:stretch>
+                  </pic:blipFill>
+                  <pic:spPr>
+                    <a:xfrm>
+                      <a:off x="0" y="0"/>
+                      <a:ext cx="5219700" cy="2790825"/>
+                    </a:xfrm>
+                    <a:prstGeom prst="rect">
+                      <a:avLst/>
+                    </a:prstGeom>
+                  </pic:spPr>
+                </pic:pic>
+              </a:graphicData>
+            </a:graphic>
+          </wp:inline>
+        </w:drawing>
+      </w:r>
+    </w:p>
+    <w:p>
+      <w:pPr>
         <w:pStyle w:val="Heading3"/>
         <w:spacing w:before="0" w:line="240" w:lineRule="auto"/>
         <w:rPr>
@@ -15760,6 +15808,7 @@
         <w:rPr>
           <w:color w:val="000000" w:themeColor="text1"/>
         </w:rPr>
+        <w:lastRenderedPageBreak/>
         <w:t>Contoh:</w:t>
       </w:r>
     </w:p>
@@ -15805,6 +15854,66 @@
           <w:szCs w:val="20"/>
         </w:rPr>
         <w:t>$kapasistas = 13232.12;</w:t>
+      </w:r>
+    </w:p>
+    <w:p>
+      <w:pPr>
+        <w:spacing w:after="0" w:line="240" w:lineRule="auto"/>
+        <w:rPr>
+          <w:rFonts w:ascii="Courier New" w:hAnsi="Courier New" w:cs="Courier New"/>
+          <w:sz w:val="20"/>
+          <w:szCs w:val="20"/>
+        </w:rPr>
+      </w:pPr>
+    </w:p>
+    <w:p>
+      <w:pPr>
+        <w:spacing w:after="0" w:line="240" w:lineRule="auto"/>
+        <w:rPr>
+          <w:rFonts w:ascii="Courier New" w:hAnsi="Courier New" w:cs="Courier New"/>
+          <w:sz w:val="20"/>
+          <w:szCs w:val="20"/>
+        </w:rPr>
+      </w:pPr>
+      <w:r>
+        <w:rPr>
+          <w:noProof/>
+        </w:rPr>
+        <w:drawing>
+          <wp:inline distT="0" distB="0" distL="0" distR="0" wp14:anchorId="2AEFD46C" wp14:editId="102F5D9F">
+            <wp:extent cx="4105275" cy="2581275"/>
+            <wp:effectExtent l="0" t="0" r="9525" b="9525"/>
+            <wp:docPr id="20" name="Picture 20"/>
+            <wp:cNvGraphicFramePr>
+              <a:graphicFrameLocks xmlns:a="http://schemas.openxmlformats.org/drawingml/2006/main" noChangeAspect="1"/>
+            </wp:cNvGraphicFramePr>
+            <a:graphic xmlns:a="http://schemas.openxmlformats.org/drawingml/2006/main">
+              <a:graphicData uri="http://schemas.openxmlformats.org/drawingml/2006/picture">
+                <pic:pic xmlns:pic="http://schemas.openxmlformats.org/drawingml/2006/picture">
+                  <pic:nvPicPr>
+                    <pic:cNvPr id="1" name=""/>
+                    <pic:cNvPicPr/>
+                  </pic:nvPicPr>
+                  <pic:blipFill>
+                    <a:blip r:embed="rId39"/>
+                    <a:stretch>
+                      <a:fillRect/>
+                    </a:stretch>
+                  </pic:blipFill>
+                  <pic:spPr>
+                    <a:xfrm>
+                      <a:off x="0" y="0"/>
+                      <a:ext cx="4105275" cy="2581275"/>
+                    </a:xfrm>
+                    <a:prstGeom prst="rect">
+                      <a:avLst/>
+                    </a:prstGeom>
+                  </pic:spPr>
+                </pic:pic>
+              </a:graphicData>
+            </a:graphic>
+          </wp:inline>
+        </w:drawing>
       </w:r>
     </w:p>
     <w:p>
@@ -16327,6 +16436,161 @@
           <w:sz w:val="20"/>
           <w:szCs w:val="20"/>
         </w:rPr>
+        <w:t>$</w:t>
+      </w:r>
+      <w:r>
+        <w:rPr>
+          <w:rFonts w:ascii="Courier New" w:hAnsi="Courier New" w:cs="Courier New"/>
+          <w:sz w:val="20"/>
+          <w:szCs w:val="20"/>
+        </w:rPr>
+        <w:t>isActive = false;</w:t>
+      </w:r>
+    </w:p>
+    <w:p>
+      <w:pPr>
+        <w:spacing w:after="0" w:line="240" w:lineRule="auto"/>
+        <w:rPr>
+          <w:rFonts w:ascii="Courier New" w:hAnsi="Courier New" w:cs="Courier New"/>
+          <w:sz w:val="20"/>
+          <w:szCs w:val="20"/>
+        </w:rPr>
+      </w:pPr>
+      <w:r>
+        <w:rPr>
+          <w:rFonts w:ascii="Courier New" w:hAnsi="Courier New" w:cs="Courier New"/>
+          <w:sz w:val="20"/>
+          <w:szCs w:val="20"/>
+        </w:rPr>
+        <w:t>$menikah = true;</w:t>
+      </w:r>
+    </w:p>
+    <w:p>
+      <w:pPr>
+        <w:spacing w:after="0" w:line="240" w:lineRule="auto"/>
+        <w:rPr>
+          <w:rFonts w:ascii="Courier New" w:hAnsi="Courier New" w:cs="Courier New"/>
+          <w:sz w:val="20"/>
+          <w:szCs w:val="20"/>
+        </w:rPr>
+      </w:pPr>
+    </w:p>
+    <w:p>
+      <w:pPr>
+        <w:spacing w:after="0" w:line="240" w:lineRule="auto"/>
+        <w:rPr>
+          <w:rFonts w:ascii="Courier New" w:hAnsi="Courier New" w:cs="Courier New"/>
+          <w:sz w:val="20"/>
+          <w:szCs w:val="20"/>
+        </w:rPr>
+      </w:pPr>
+      <w:r>
+        <w:rPr>
+          <w:noProof/>
+        </w:rPr>
+        <w:drawing>
+          <wp:inline distT="0" distB="0" distL="0" distR="0" wp14:anchorId="0EB3E90C" wp14:editId="49C60C1B">
+            <wp:extent cx="4057650" cy="2800350"/>
+            <wp:effectExtent l="0" t="0" r="0" b="0"/>
+            <wp:docPr id="21" name="Picture 21"/>
+            <wp:cNvGraphicFramePr>
+              <a:graphicFrameLocks xmlns:a="http://schemas.openxmlformats.org/drawingml/2006/main" noChangeAspect="1"/>
+            </wp:cNvGraphicFramePr>
+            <a:graphic xmlns:a="http://schemas.openxmlformats.org/drawingml/2006/main">
+              <a:graphicData uri="http://schemas.openxmlformats.org/drawingml/2006/picture">
+                <pic:pic xmlns:pic="http://schemas.openxmlformats.org/drawingml/2006/picture">
+                  <pic:nvPicPr>
+                    <pic:cNvPr id="1" name=""/>
+                    <pic:cNvPicPr/>
+                  </pic:nvPicPr>
+                  <pic:blipFill>
+                    <a:blip r:embed="rId40"/>
+                    <a:stretch>
+                      <a:fillRect/>
+                    </a:stretch>
+                  </pic:blipFill>
+                  <pic:spPr>
+                    <a:xfrm>
+                      <a:off x="0" y="0"/>
+                      <a:ext cx="4057650" cy="2800350"/>
+                    </a:xfrm>
+                    <a:prstGeom prst="rect">
+                      <a:avLst/>
+                    </a:prstGeom>
+                  </pic:spPr>
+                </pic:pic>
+              </a:graphicData>
+            </a:graphic>
+          </wp:inline>
+        </w:drawing>
+      </w:r>
+    </w:p>
+    <w:p>
+      <w:pPr>
+        <w:pStyle w:val="Heading3"/>
+        <w:spacing w:before="0" w:line="240" w:lineRule="auto"/>
+        <w:rPr>
+          <w:rFonts w:ascii="Times New Roman" w:hAnsi="Times New Roman" w:cs="Times New Roman"/>
+          <w:b/>
+          <w:color w:val="000000" w:themeColor="text1"/>
+          <w:spacing w:val="-6"/>
+        </w:rPr>
+      </w:pPr>
+      <w:r>
+        <w:rPr>
+          <w:rFonts w:ascii="Times New Roman" w:hAnsi="Times New Roman" w:cs="Times New Roman"/>
+          <w:b/>
+          <w:color w:val="000000" w:themeColor="text1"/>
+          <w:spacing w:val="-6"/>
+        </w:rPr>
+        <w:t>Tipe Data Array dalam PHP</w:t>
+      </w:r>
+    </w:p>
+    <w:p>
+      <w:pPr>
+        <w:pStyle w:val="NormalWeb"/>
+        <w:spacing w:before="0" w:beforeAutospacing="0" w:after="0" w:afterAutospacing="0"/>
+        <w:rPr>
+          <w:color w:val="000000" w:themeColor="text1"/>
+        </w:rPr>
+      </w:pPr>
+      <w:r>
+        <w:rPr>
+          <w:color w:val="000000" w:themeColor="text1"/>
+        </w:rPr>
+        <w:t>Array adalah tipe data yang berisi sekumpulan data.</w:t>
+      </w:r>
+    </w:p>
+    <w:p>
+      <w:pPr>
+        <w:pStyle w:val="NormalWeb"/>
+        <w:spacing w:before="0" w:beforeAutospacing="0" w:after="0" w:afterAutospacing="0"/>
+        <w:rPr>
+          <w:color w:val="000000" w:themeColor="text1"/>
+        </w:rPr>
+      </w:pPr>
+      <w:r>
+        <w:rPr>
+          <w:color w:val="000000" w:themeColor="text1"/>
+        </w:rPr>
+        <w:t>Contoh:</w:t>
+      </w:r>
+    </w:p>
+    <w:p>
+      <w:pPr>
+        <w:spacing w:after="0" w:line="240" w:lineRule="auto"/>
+        <w:rPr>
+          <w:rFonts w:ascii="Courier New" w:hAnsi="Courier New" w:cs="Courier New"/>
+          <w:sz w:val="20"/>
+          <w:szCs w:val="20"/>
+        </w:rPr>
+      </w:pPr>
+      <w:r>
+        <w:rPr>
+          <w:rFonts w:ascii="Courier New" w:hAnsi="Courier New" w:cs="Courier New"/>
+          <w:sz w:val="20"/>
+          <w:szCs w:val="20"/>
+        </w:rPr>
         <w:lastRenderedPageBreak/>
         <w:t>$</w:t>
       </w:r>
@@ -16336,111 +16600,6 @@
           <w:sz w:val="20"/>
           <w:szCs w:val="20"/>
         </w:rPr>
-        <w:t>isActive = false;</w:t>
-      </w:r>
-    </w:p>
-    <w:p>
-      <w:pPr>
-        <w:spacing w:after="0" w:line="240" w:lineRule="auto"/>
-        <w:rPr>
-          <w:rFonts w:ascii="Courier New" w:hAnsi="Courier New" w:cs="Courier New"/>
-          <w:sz w:val="20"/>
-          <w:szCs w:val="20"/>
-        </w:rPr>
-      </w:pPr>
-      <w:r>
-        <w:rPr>
-          <w:rFonts w:ascii="Courier New" w:hAnsi="Courier New" w:cs="Courier New"/>
-          <w:sz w:val="20"/>
-          <w:szCs w:val="20"/>
-        </w:rPr>
-        <w:t>$menikah = true;</w:t>
-      </w:r>
-    </w:p>
-    <w:p>
-      <w:pPr>
-        <w:spacing w:after="0" w:line="240" w:lineRule="auto"/>
-        <w:rPr>
-          <w:rFonts w:ascii="Courier New" w:hAnsi="Courier New" w:cs="Courier New"/>
-          <w:sz w:val="20"/>
-          <w:szCs w:val="20"/>
-        </w:rPr>
-      </w:pPr>
-    </w:p>
-    <w:p>
-      <w:pPr>
-        <w:pStyle w:val="Heading3"/>
-        <w:spacing w:before="0" w:line="240" w:lineRule="auto"/>
-        <w:rPr>
-          <w:rFonts w:ascii="Times New Roman" w:hAnsi="Times New Roman" w:cs="Times New Roman"/>
-          <w:b/>
-          <w:color w:val="000000" w:themeColor="text1"/>
-          <w:spacing w:val="-6"/>
-        </w:rPr>
-      </w:pPr>
-      <w:r>
-        <w:rPr>
-          <w:rFonts w:ascii="Times New Roman" w:hAnsi="Times New Roman" w:cs="Times New Roman"/>
-          <w:b/>
-          <w:color w:val="000000" w:themeColor="text1"/>
-          <w:spacing w:val="-6"/>
-        </w:rPr>
-        <w:t>Tipe Data Array dalam PHP</w:t>
-      </w:r>
-    </w:p>
-    <w:p>
-      <w:pPr>
-        <w:pStyle w:val="NormalWeb"/>
-        <w:spacing w:before="0" w:beforeAutospacing="0" w:after="0" w:afterAutospacing="0"/>
-        <w:rPr>
-          <w:color w:val="000000" w:themeColor="text1"/>
-        </w:rPr>
-      </w:pPr>
-      <w:r>
-        <w:rPr>
-          <w:color w:val="000000" w:themeColor="text1"/>
-        </w:rPr>
-        <w:t>Array adalah tipe data yang berisi sekumpulan data.</w:t>
-      </w:r>
-    </w:p>
-    <w:p>
-      <w:pPr>
-        <w:pStyle w:val="NormalWeb"/>
-        <w:spacing w:before="0" w:beforeAutospacing="0" w:after="0" w:afterAutospacing="0"/>
-        <w:rPr>
-          <w:color w:val="000000" w:themeColor="text1"/>
-        </w:rPr>
-      </w:pPr>
-      <w:r>
-        <w:rPr>
-          <w:color w:val="000000" w:themeColor="text1"/>
-        </w:rPr>
-        <w:t>Contoh:</w:t>
-      </w:r>
-    </w:p>
-    <w:p>
-      <w:pPr>
-        <w:spacing w:after="0" w:line="240" w:lineRule="auto"/>
-        <w:rPr>
-          <w:rFonts w:ascii="Courier New" w:hAnsi="Courier New" w:cs="Courier New"/>
-          <w:sz w:val="20"/>
-          <w:szCs w:val="20"/>
-        </w:rPr>
-      </w:pPr>
-      <w:r>
-        <w:rPr>
-          <w:rFonts w:ascii="Courier New" w:hAnsi="Courier New" w:cs="Courier New"/>
-          <w:sz w:val="20"/>
-          <w:szCs w:val="20"/>
-        </w:rPr>
-        <w:t>$</w:t>
-      </w:r>
-      <w:r>
-        <w:rPr>
-          <w:rFonts w:ascii="Courier New" w:hAnsi="Courier New" w:cs="Courier New"/>
-          <w:sz w:val="20"/>
-          <w:szCs w:val="20"/>
-        </w:rPr>
         <w:t xml:space="preserve">minuman = </w:t>
       </w:r>
       <w:proofErr w:type="gramStart"/>
@@ -16478,6 +16637,66 @@
           <w:szCs w:val="20"/>
         </w:rPr>
         <w:t>$makanan = ["Nasi Goreng", "Soto", "Bubur"];</w:t>
+      </w:r>
+    </w:p>
+    <w:p>
+      <w:pPr>
+        <w:spacing w:after="0" w:line="240" w:lineRule="auto"/>
+        <w:rPr>
+          <w:rFonts w:ascii="Courier New" w:hAnsi="Courier New" w:cs="Courier New"/>
+          <w:sz w:val="20"/>
+          <w:szCs w:val="20"/>
+        </w:rPr>
+      </w:pPr>
+    </w:p>
+    <w:p>
+      <w:pPr>
+        <w:spacing w:after="0" w:line="240" w:lineRule="auto"/>
+        <w:rPr>
+          <w:rFonts w:ascii="Courier New" w:hAnsi="Courier New" w:cs="Courier New"/>
+          <w:sz w:val="20"/>
+          <w:szCs w:val="20"/>
+        </w:rPr>
+      </w:pPr>
+      <w:r>
+        <w:rPr>
+          <w:noProof/>
+        </w:rPr>
+        <w:drawing>
+          <wp:inline distT="0" distB="0" distL="0" distR="0" wp14:anchorId="0CA6070E" wp14:editId="49A96F7E">
+            <wp:extent cx="4029075" cy="4029075"/>
+            <wp:effectExtent l="0" t="0" r="9525" b="9525"/>
+            <wp:docPr id="22" name="Picture 22"/>
+            <wp:cNvGraphicFramePr>
+              <a:graphicFrameLocks xmlns:a="http://schemas.openxmlformats.org/drawingml/2006/main" noChangeAspect="1"/>
+            </wp:cNvGraphicFramePr>
+            <a:graphic xmlns:a="http://schemas.openxmlformats.org/drawingml/2006/main">
+              <a:graphicData uri="http://schemas.openxmlformats.org/drawingml/2006/picture">
+                <pic:pic xmlns:pic="http://schemas.openxmlformats.org/drawingml/2006/picture">
+                  <pic:nvPicPr>
+                    <pic:cNvPr id="1" name=""/>
+                    <pic:cNvPicPr/>
+                  </pic:nvPicPr>
+                  <pic:blipFill>
+                    <a:blip r:embed="rId41"/>
+                    <a:stretch>
+                      <a:fillRect/>
+                    </a:stretch>
+                  </pic:blipFill>
+                  <pic:spPr>
+                    <a:xfrm>
+                      <a:off x="0" y="0"/>
+                      <a:ext cx="4029075" cy="4029075"/>
+                    </a:xfrm>
+                    <a:prstGeom prst="rect">
+                      <a:avLst/>
+                    </a:prstGeom>
+                  </pic:spPr>
+                </pic:pic>
+              </a:graphicData>
+            </a:graphic>
+          </wp:inline>
+        </w:drawing>
       </w:r>
     </w:p>
     <w:p>
@@ -16726,6 +16945,7 @@
           <w:color w:val="000000" w:themeColor="text1"/>
         </w:rPr>
       </w:pPr>
+      <w:bookmarkStart w:id="0" w:name="_GoBack"/>
       <w:r>
         <w:rPr>
           <w:color w:val="000000" w:themeColor="text1"/>
@@ -16766,6 +16986,7 @@
         <w:t>.</w:t>
       </w:r>
     </w:p>
+    <w:bookmarkEnd w:id="0"/>
     <w:p>
       <w:pPr>
         <w:pStyle w:val="NormalWeb"/>
@@ -17164,6 +17385,7 @@
         <w:rPr>
           <w:color w:val="000000" w:themeColor="text1"/>
         </w:rPr>
+        <w:lastRenderedPageBreak/>
         <w:t>Contoh:</w:t>
       </w:r>
     </w:p>
@@ -17617,7 +17839,6 @@
         <w:rPr>
           <w:color w:val="000000" w:themeColor="text1"/>
         </w:rPr>
-        <w:lastRenderedPageBreak/>
         <w:t>Cara menghapus variabel di PHP dapat menggunakan fungsi </w:t>
       </w:r>
       <w:proofErr w:type="gramStart"/>
@@ -18932,10 +19153,10 @@
       </w:r>
     </w:p>
     <w:sectPr>
-      <w:headerReference w:type="even" r:id="rId38"/>
-      <w:headerReference w:type="default" r:id="rId39"/>
-      <w:footerReference w:type="even" r:id="rId40"/>
-      <w:footerReference w:type="default" r:id="rId41"/>
+      <w:headerReference w:type="even" r:id="rId42"/>
+      <w:headerReference w:type="default" r:id="rId43"/>
+      <w:footerReference w:type="even" r:id="rId44"/>
+      <w:footerReference w:type="default" r:id="rId45"/>
       <w:pgSz w:w="11907" w:h="16839" w:code="9"/>
       <w:pgMar w:top="1134" w:right="1440" w:bottom="993" w:left="1440" w:header="720" w:footer="720" w:gutter="0"/>
       <w:cols w:space="720"/>

</xml_diff>

<commit_message>
konversi tipe data di php
</commit_message>
<xml_diff>
--- a/PROJEC ALGORITMA 2 HAFIS.docx
+++ b/PROJEC ALGORITMA 2 HAFIS.docx
@@ -17217,8 +17217,46 @@
           <w:szCs w:val="20"/>
         </w:rPr>
       </w:pPr>
-      <w:bookmarkStart w:id="0" w:name="_GoBack"/>
-      <w:bookmarkEnd w:id="0"/>
+      <w:r>
+        <w:rPr>
+          <w:noProof/>
+        </w:rPr>
+        <w:drawing>
+          <wp:inline distT="0" distB="0" distL="0" distR="0" wp14:anchorId="51B862CF" wp14:editId="6722D030">
+            <wp:extent cx="5581650" cy="4057650"/>
+            <wp:effectExtent l="0" t="0" r="0" b="0"/>
+            <wp:docPr id="25" name="Picture 25"/>
+            <wp:cNvGraphicFramePr>
+              <a:graphicFrameLocks xmlns:a="http://schemas.openxmlformats.org/drawingml/2006/main" noChangeAspect="1"/>
+            </wp:cNvGraphicFramePr>
+            <a:graphic xmlns:a="http://schemas.openxmlformats.org/drawingml/2006/main">
+              <a:graphicData uri="http://schemas.openxmlformats.org/drawingml/2006/picture">
+                <pic:pic xmlns:pic="http://schemas.openxmlformats.org/drawingml/2006/picture">
+                  <pic:nvPicPr>
+                    <pic:cNvPr id="1" name=""/>
+                    <pic:cNvPicPr/>
+                  </pic:nvPicPr>
+                  <pic:blipFill>
+                    <a:blip r:embed="rId43"/>
+                    <a:stretch>
+                      <a:fillRect/>
+                    </a:stretch>
+                  </pic:blipFill>
+                  <pic:spPr>
+                    <a:xfrm>
+                      <a:off x="0" y="0"/>
+                      <a:ext cx="5581650" cy="4057650"/>
+                    </a:xfrm>
+                    <a:prstGeom prst="rect">
+                      <a:avLst/>
+                    </a:prstGeom>
+                  </pic:spPr>
+                </pic:pic>
+              </a:graphicData>
+            </a:graphic>
+          </wp:inline>
+        </w:drawing>
+      </w:r>
     </w:p>
     <w:p>
       <w:pPr>
@@ -17859,6 +17897,58 @@
           <w:szCs w:val="20"/>
         </w:rPr>
       </w:pPr>
+      <w:bookmarkStart w:id="0" w:name="_GoBack"/>
+      <w:bookmarkEnd w:id="0"/>
+    </w:p>
+    <w:p>
+      <w:pPr>
+        <w:spacing w:after="0" w:line="240" w:lineRule="auto"/>
+        <w:rPr>
+          <w:rFonts w:ascii="Courier New" w:hAnsi="Courier New" w:cs="Courier New"/>
+          <w:sz w:val="20"/>
+          <w:szCs w:val="20"/>
+        </w:rPr>
+      </w:pPr>
+      <w:r>
+        <w:rPr>
+          <w:noProof/>
+        </w:rPr>
+        <w:drawing>
+          <wp:inline distT="0" distB="0" distL="0" distR="0" wp14:anchorId="21C054A3" wp14:editId="435DF3DB">
+            <wp:extent cx="5019675" cy="3829050"/>
+            <wp:effectExtent l="0" t="0" r="9525" b="0"/>
+            <wp:docPr id="26" name="Picture 26"/>
+            <wp:cNvGraphicFramePr>
+              <a:graphicFrameLocks xmlns:a="http://schemas.openxmlformats.org/drawingml/2006/main" noChangeAspect="1"/>
+            </wp:cNvGraphicFramePr>
+            <a:graphic xmlns:a="http://schemas.openxmlformats.org/drawingml/2006/main">
+              <a:graphicData uri="http://schemas.openxmlformats.org/drawingml/2006/picture">
+                <pic:pic xmlns:pic="http://schemas.openxmlformats.org/drawingml/2006/picture">
+                  <pic:nvPicPr>
+                    <pic:cNvPr id="1" name=""/>
+                    <pic:cNvPicPr/>
+                  </pic:nvPicPr>
+                  <pic:blipFill>
+                    <a:blip r:embed="rId44"/>
+                    <a:stretch>
+                      <a:fillRect/>
+                    </a:stretch>
+                  </pic:blipFill>
+                  <pic:spPr>
+                    <a:xfrm>
+                      <a:off x="0" y="0"/>
+                      <a:ext cx="5019675" cy="3829050"/>
+                    </a:xfrm>
+                    <a:prstGeom prst="rect">
+                      <a:avLst/>
+                    </a:prstGeom>
+                  </pic:spPr>
+                </pic:pic>
+              </a:graphicData>
+            </a:graphic>
+          </wp:inline>
+        </w:drawing>
+      </w:r>
     </w:p>
     <w:p>
       <w:pPr>
@@ -19222,10 +19312,10 @@
       </w:r>
     </w:p>
     <w:sectPr>
-      <w:headerReference w:type="even" r:id="rId43"/>
-      <w:headerReference w:type="default" r:id="rId44"/>
-      <w:footerReference w:type="even" r:id="rId45"/>
-      <w:footerReference w:type="default" r:id="rId46"/>
+      <w:headerReference w:type="even" r:id="rId45"/>
+      <w:headerReference w:type="default" r:id="rId46"/>
+      <w:footerReference w:type="even" r:id="rId47"/>
+      <w:footerReference w:type="default" r:id="rId48"/>
       <w:pgSz w:w="11907" w:h="16839" w:code="9"/>
       <w:pgMar w:top="1134" w:right="1440" w:bottom="993" w:left="1440" w:header="720" w:footer="720" w:gutter="0"/>
       <w:cols w:space="720"/>

</xml_diff>